<commit_message>
Update Proyecto 2 Sistema de Recomendación.docx
</commit_message>
<xml_diff>
--- a/Proyecto 2 Sistema de Recomendación.docx
+++ b/Proyecto 2 Sistema de Recomendación.docx
@@ -1,6 +1,6 @@
 
 <file path=word/document.xml><?xml version="1.0" encoding="utf-8"?>
-<w:document xmlns:wpc="http://schemas.microsoft.com/office/word/2010/wordprocessingCanvas" xmlns:cx="http://schemas.microsoft.com/office/drawing/2014/chartex" xmlns:cx1="http://schemas.microsoft.com/office/drawing/2015/9/8/chartex" xmlns:cx2="http://schemas.microsoft.com/office/drawing/2015/10/21/chartex" xmlns:cx3="http://schemas.microsoft.com/office/drawing/2016/5/9/chartex" xmlns:cx4="http://schemas.microsoft.com/office/drawing/2016/5/10/chartex" xmlns:cx5="http://schemas.microsoft.com/office/drawing/2016/5/11/chartex" xmlns:cx6="http://schemas.microsoft.com/office/drawing/2016/5/12/chartex" xmlns:cx7="http://schemas.microsoft.com/office/drawing/2016/5/13/chartex" xmlns:cx8="http://schemas.microsoft.com/office/drawing/2016/5/14/chartex" xmlns:mc="http://schemas.openxmlformats.org/markup-compatibility/2006" xmlns:aink="http://schemas.microsoft.com/office/drawing/2016/ink" xmlns:am3d="http://schemas.microsoft.com/office/drawing/2017/model3d" xmlns:o="urn:schemas-microsoft-com:office:office" xmlns:r="http://schemas.openxmlformats.org/officeDocument/2006/relationships" xmlns:m="http://schemas.openxmlformats.org/officeDocument/2006/math" xmlns:v="urn:schemas-microsoft-com:vml" xmlns:wp14="http://schemas.microsoft.com/office/word/2010/wordprocessingDrawing" xmlns:wp="http://schemas.openxmlformats.org/drawingml/2006/wordprocessingDrawing" xmlns:w10="urn:schemas-microsoft-com:office:word" xmlns:w="http://schemas.openxmlformats.org/wordprocessingml/2006/main" xmlns:w14="http://schemas.microsoft.com/office/word/2010/wordml" xmlns:w15="http://schemas.microsoft.com/office/word/2012/wordml" xmlns:w16cex="http://schemas.microsoft.com/office/word/2018/wordml/cex" xmlns:w16cid="http://schemas.microsoft.com/office/word/2016/wordml/cid" xmlns:w16="http://schemas.microsoft.com/office/word/2018/wordml" xmlns:w16sdtdh="http://schemas.microsoft.com/office/word/2020/wordml/sdtdatahash" xmlns:w16se="http://schemas.microsoft.com/office/word/2015/wordml/symex" xmlns:wpg="http://schemas.microsoft.com/office/word/2010/wordprocessingGroup" xmlns:wpi="http://schemas.microsoft.com/office/word/2010/wordprocessingInk" xmlns:wne="http://schemas.microsoft.com/office/word/2006/wordml" xmlns:wps="http://schemas.microsoft.com/office/word/2010/wordprocessingShape" mc:Ignorable="w14 w15 w16se w16cid w16 w16cex w16sdtdh wp14">
+<w:document xmlns:wpc="http://schemas.microsoft.com/office/word/2010/wordprocessingCanvas" xmlns:cx="http://schemas.microsoft.com/office/drawing/2014/chartex" xmlns:cx1="http://schemas.microsoft.com/office/drawing/2015/9/8/chartex" xmlns:cx2="http://schemas.microsoft.com/office/drawing/2015/10/21/chartex" xmlns:cx3="http://schemas.microsoft.com/office/drawing/2016/5/9/chartex" xmlns:cx4="http://schemas.microsoft.com/office/drawing/2016/5/10/chartex" xmlns:cx5="http://schemas.microsoft.com/office/drawing/2016/5/11/chartex" xmlns:cx6="http://schemas.microsoft.com/office/drawing/2016/5/12/chartex" xmlns:cx7="http://schemas.microsoft.com/office/drawing/2016/5/13/chartex" xmlns:cx8="http://schemas.microsoft.com/office/drawing/2016/5/14/chartex" xmlns:mc="http://schemas.openxmlformats.org/markup-compatibility/2006" xmlns:aink="http://schemas.microsoft.com/office/drawing/2016/ink" xmlns:am3d="http://schemas.microsoft.com/office/drawing/2017/model3d" xmlns:o="urn:schemas-microsoft-com:office:office" xmlns:oel="http://schemas.microsoft.com/office/2019/extlst" xmlns:r="http://schemas.openxmlformats.org/officeDocument/2006/relationships" xmlns:m="http://schemas.openxmlformats.org/officeDocument/2006/math" xmlns:v="urn:schemas-microsoft-com:vml" xmlns:wp14="http://schemas.microsoft.com/office/word/2010/wordprocessingDrawing" xmlns:wp="http://schemas.openxmlformats.org/drawingml/2006/wordprocessingDrawing" xmlns:w10="urn:schemas-microsoft-com:office:word" xmlns:w="http://schemas.openxmlformats.org/wordprocessingml/2006/main" xmlns:w14="http://schemas.microsoft.com/office/word/2010/wordml" xmlns:w15="http://schemas.microsoft.com/office/word/2012/wordml" xmlns:w16cex="http://schemas.microsoft.com/office/word/2018/wordml/cex" xmlns:w16cid="http://schemas.microsoft.com/office/word/2016/wordml/cid" xmlns:w16="http://schemas.microsoft.com/office/word/2018/wordml" xmlns:w16sdtdh="http://schemas.microsoft.com/office/word/2020/wordml/sdtdatahash" xmlns:w16se="http://schemas.microsoft.com/office/word/2015/wordml/symex" xmlns:wpg="http://schemas.microsoft.com/office/word/2010/wordprocessingGroup" xmlns:wpi="http://schemas.microsoft.com/office/word/2010/wordprocessingInk" xmlns:wne="http://schemas.microsoft.com/office/word/2006/wordml" xmlns:wps="http://schemas.microsoft.com/office/word/2010/wordprocessingShape" mc:Ignorable="w14 w15 w16se w16cid w16 w16cex w16sdtdh wp14">
   <w:body>
     <w:p>
       <w:pPr>
@@ -496,7 +496,8 @@
         <w:spacing w:after="0" w:line="240" w:lineRule="auto"/>
         <w:jc w:val="both"/>
         <w:rPr>
-          <w:rFonts w:ascii="Times New Roman" w:eastAsia="Times New Roman" w:hAnsi="Times New Roman" w:cs="Times New Roman"/>
+          <w:rFonts w:ascii="Arial" w:eastAsia="Times New Roman" w:hAnsi="Arial" w:cs="Arial"/>
+          <w:color w:val="000000"/>
           <w:sz w:val="24"/>
           <w:szCs w:val="24"/>
           <w:lang w:eastAsia="es-GT"/>
@@ -515,13 +516,696 @@
     </w:p>
     <w:p>
       <w:pPr>
-        <w:rPr>
+        <w:spacing w:after="0" w:line="240" w:lineRule="auto"/>
+        <w:jc w:val="both"/>
+        <w:rPr>
+          <w:rFonts w:ascii="Arial" w:eastAsia="Times New Roman" w:hAnsi="Arial" w:cs="Arial"/>
+          <w:color w:val="000000"/>
+          <w:sz w:val="24"/>
+          <w:szCs w:val="24"/>
+          <w:lang w:eastAsia="es-GT"/>
+        </w:rPr>
+      </w:pPr>
+    </w:p>
+    <w:p>
+      <w:pPr>
+        <w:spacing w:after="0" w:line="240" w:lineRule="auto"/>
+        <w:jc w:val="both"/>
+        <w:rPr>
+          <w:rFonts w:ascii="Arial" w:eastAsia="Times New Roman" w:hAnsi="Arial" w:cs="Arial"/>
           <w:b/>
           <w:bCs/>
-          <w:sz w:val="24"/>
-          <w:szCs w:val="24"/>
-        </w:rPr>
-      </w:pPr>
+          <w:color w:val="000000"/>
+          <w:sz w:val="24"/>
+          <w:szCs w:val="24"/>
+          <w:lang w:eastAsia="es-GT"/>
+        </w:rPr>
+      </w:pPr>
+      <w:r>
+        <w:rPr>
+          <w:rFonts w:ascii="Arial" w:eastAsia="Times New Roman" w:hAnsi="Arial" w:cs="Arial"/>
+          <w:b/>
+          <w:bCs/>
+          <w:color w:val="000000"/>
+          <w:sz w:val="24"/>
+          <w:szCs w:val="24"/>
+          <w:lang w:eastAsia="es-GT"/>
+        </w:rPr>
+        <w:t>Fase 2</w:t>
+      </w:r>
+    </w:p>
+    <w:p>
+      <w:pPr>
+        <w:spacing w:after="0" w:line="240" w:lineRule="auto"/>
+        <w:jc w:val="both"/>
+        <w:rPr>
+          <w:rFonts w:ascii="Arial" w:eastAsia="Times New Roman" w:hAnsi="Arial" w:cs="Arial"/>
+          <w:color w:val="000000"/>
+          <w:sz w:val="24"/>
+          <w:szCs w:val="24"/>
+          <w:lang w:eastAsia="es-GT"/>
+        </w:rPr>
+      </w:pPr>
+    </w:p>
+    <w:p>
+      <w:pPr>
+        <w:spacing w:after="0" w:line="240" w:lineRule="auto"/>
+        <w:jc w:val="both"/>
+        <w:rPr>
+          <w:rFonts w:ascii="Arial" w:eastAsia="Times New Roman" w:hAnsi="Arial" w:cs="Arial"/>
+          <w:color w:val="000000"/>
+          <w:sz w:val="24"/>
+          <w:szCs w:val="24"/>
+          <w:lang w:eastAsia="es-GT"/>
+        </w:rPr>
+      </w:pPr>
+      <w:r>
+        <w:rPr>
+          <w:rFonts w:ascii="Arial" w:eastAsia="Times New Roman" w:hAnsi="Arial" w:cs="Arial"/>
+          <w:color w:val="000000"/>
+          <w:sz w:val="24"/>
+          <w:szCs w:val="24"/>
+          <w:lang w:eastAsia="es-GT"/>
+        </w:rPr>
+        <w:t>S</w:t>
+      </w:r>
+      <w:r>
+        <w:rPr>
+          <w:rFonts w:ascii="Arial" w:eastAsia="Times New Roman" w:hAnsi="Arial" w:cs="Arial"/>
+          <w:color w:val="000000"/>
+          <w:sz w:val="24"/>
+          <w:szCs w:val="24"/>
+          <w:lang w:eastAsia="es-GT"/>
+        </w:rPr>
+        <w:t xml:space="preserve">e emplea </w:t>
+      </w:r>
+      <w:r>
+        <w:rPr>
+          <w:rFonts w:ascii="Arial" w:eastAsia="Times New Roman" w:hAnsi="Arial" w:cs="Arial"/>
+          <w:color w:val="000000"/>
+          <w:sz w:val="24"/>
+          <w:szCs w:val="24"/>
+          <w:lang w:eastAsia="es-GT"/>
+        </w:rPr>
+        <w:t xml:space="preserve">debido a que </w:t>
+      </w:r>
+      <w:r>
+        <w:rPr>
+          <w:rFonts w:ascii="Arial" w:eastAsia="Times New Roman" w:hAnsi="Arial" w:cs="Arial"/>
+          <w:color w:val="000000"/>
+          <w:sz w:val="24"/>
+          <w:szCs w:val="24"/>
+          <w:lang w:eastAsia="es-GT"/>
+        </w:rPr>
+        <w:t xml:space="preserve">según las necesidades </w:t>
+      </w:r>
+      <w:r>
+        <w:rPr>
+          <w:rFonts w:ascii="Arial" w:eastAsia="Times New Roman" w:hAnsi="Arial" w:cs="Arial"/>
+          <w:color w:val="000000"/>
+          <w:sz w:val="24"/>
+          <w:szCs w:val="24"/>
+          <w:lang w:eastAsia="es-GT"/>
+        </w:rPr>
+        <w:t>que presenta el</w:t>
+      </w:r>
+      <w:r>
+        <w:rPr>
+          <w:rFonts w:ascii="Arial" w:eastAsia="Times New Roman" w:hAnsi="Arial" w:cs="Arial"/>
+          <w:color w:val="000000"/>
+          <w:sz w:val="24"/>
+          <w:szCs w:val="24"/>
+          <w:lang w:eastAsia="es-GT"/>
+        </w:rPr>
+        <w:t xml:space="preserve"> usuario </w:t>
+      </w:r>
+      <w:r>
+        <w:rPr>
+          <w:rFonts w:ascii="Arial" w:eastAsia="Times New Roman" w:hAnsi="Arial" w:cs="Arial"/>
+          <w:color w:val="000000"/>
+          <w:sz w:val="24"/>
+          <w:szCs w:val="24"/>
+          <w:lang w:eastAsia="es-GT"/>
+        </w:rPr>
+        <w:t xml:space="preserve">se le mostrara información de </w:t>
+      </w:r>
+      <w:r>
+        <w:rPr>
+          <w:rFonts w:ascii="Arial" w:eastAsia="Times New Roman" w:hAnsi="Arial" w:cs="Arial"/>
+          <w:color w:val="000000"/>
+          <w:sz w:val="24"/>
+          <w:szCs w:val="24"/>
+          <w:lang w:eastAsia="es-GT"/>
+        </w:rPr>
+        <w:t>casas</w:t>
+      </w:r>
+      <w:r>
+        <w:rPr>
+          <w:rFonts w:ascii="Arial" w:eastAsia="Times New Roman" w:hAnsi="Arial" w:cs="Arial"/>
+          <w:color w:val="000000"/>
+          <w:sz w:val="24"/>
+          <w:szCs w:val="24"/>
+          <w:lang w:eastAsia="es-GT"/>
+        </w:rPr>
+        <w:t xml:space="preserve"> relacionadas a </w:t>
+      </w:r>
+      <w:r>
+        <w:rPr>
+          <w:rFonts w:ascii="Arial" w:eastAsia="Times New Roman" w:hAnsi="Arial" w:cs="Arial"/>
+          <w:color w:val="000000"/>
+          <w:sz w:val="24"/>
+          <w:szCs w:val="24"/>
+          <w:lang w:eastAsia="es-GT"/>
+        </w:rPr>
+        <w:t>las condiciones que este solicito para su casa</w:t>
+      </w:r>
+      <w:r>
+        <w:rPr>
+          <w:rFonts w:ascii="Arial" w:eastAsia="Times New Roman" w:hAnsi="Arial" w:cs="Arial"/>
+          <w:color w:val="000000"/>
+          <w:sz w:val="24"/>
+          <w:szCs w:val="24"/>
+          <w:lang w:eastAsia="es-GT"/>
+        </w:rPr>
+        <w:t>, la computadora</w:t>
+      </w:r>
+      <w:r>
+        <w:rPr>
+          <w:rFonts w:ascii="Arial" w:eastAsia="Times New Roman" w:hAnsi="Arial" w:cs="Arial"/>
+          <w:color w:val="000000"/>
+          <w:sz w:val="24"/>
+          <w:szCs w:val="24"/>
+          <w:lang w:eastAsia="es-GT"/>
+        </w:rPr>
+        <w:t xml:space="preserve"> en la cual se realizan las operaciones</w:t>
+      </w:r>
+      <w:r>
+        <w:rPr>
+          <w:rFonts w:ascii="Arial" w:eastAsia="Times New Roman" w:hAnsi="Arial" w:cs="Arial"/>
+          <w:color w:val="000000"/>
+          <w:sz w:val="24"/>
+          <w:szCs w:val="24"/>
+          <w:lang w:eastAsia="es-GT"/>
+        </w:rPr>
+        <w:t xml:space="preserve"> debe</w:t>
+      </w:r>
+      <w:r>
+        <w:rPr>
+          <w:rFonts w:ascii="Arial" w:eastAsia="Times New Roman" w:hAnsi="Arial" w:cs="Arial"/>
+          <w:color w:val="000000"/>
+          <w:sz w:val="24"/>
+          <w:szCs w:val="24"/>
+          <w:lang w:eastAsia="es-GT"/>
+        </w:rPr>
+        <w:t xml:space="preserve"> de</w:t>
+      </w:r>
+      <w:r>
+        <w:rPr>
+          <w:rFonts w:ascii="Arial" w:eastAsia="Times New Roman" w:hAnsi="Arial" w:cs="Arial"/>
+          <w:color w:val="000000"/>
+          <w:sz w:val="24"/>
+          <w:szCs w:val="24"/>
+          <w:lang w:eastAsia="es-GT"/>
+        </w:rPr>
+        <w:t xml:space="preserve"> estar</w:t>
+      </w:r>
+      <w:r>
+        <w:rPr>
+          <w:rFonts w:ascii="Arial" w:eastAsia="Times New Roman" w:hAnsi="Arial" w:cs="Arial"/>
+          <w:color w:val="000000"/>
+          <w:sz w:val="24"/>
+          <w:szCs w:val="24"/>
+          <w:lang w:eastAsia="es-GT"/>
+        </w:rPr>
+        <w:t xml:space="preserve"> conectada</w:t>
+      </w:r>
+      <w:r>
+        <w:rPr>
+          <w:rFonts w:ascii="Arial" w:eastAsia="Times New Roman" w:hAnsi="Arial" w:cs="Arial"/>
+          <w:color w:val="000000"/>
+          <w:sz w:val="24"/>
+          <w:szCs w:val="24"/>
+          <w:lang w:eastAsia="es-GT"/>
+        </w:rPr>
+        <w:t xml:space="preserve"> en la misma red </w:t>
+      </w:r>
+      <w:r>
+        <w:rPr>
+          <w:rFonts w:ascii="Arial" w:eastAsia="Times New Roman" w:hAnsi="Arial" w:cs="Arial"/>
+          <w:color w:val="000000"/>
+          <w:sz w:val="24"/>
+          <w:szCs w:val="24"/>
+          <w:lang w:eastAsia="es-GT"/>
+        </w:rPr>
+        <w:t xml:space="preserve">en donde se </w:t>
+      </w:r>
+      <w:r>
+        <w:rPr>
+          <w:rFonts w:ascii="Arial" w:eastAsia="Times New Roman" w:hAnsi="Arial" w:cs="Arial"/>
+          <w:color w:val="000000"/>
+          <w:sz w:val="24"/>
+          <w:szCs w:val="24"/>
+          <w:lang w:eastAsia="es-GT"/>
+        </w:rPr>
+        <w:t xml:space="preserve">encuentre </w:t>
+      </w:r>
+      <w:r>
+        <w:rPr>
+          <w:rFonts w:ascii="Arial" w:eastAsia="Times New Roman" w:hAnsi="Arial" w:cs="Arial"/>
+          <w:color w:val="000000"/>
+          <w:sz w:val="24"/>
+          <w:szCs w:val="24"/>
+          <w:lang w:eastAsia="es-GT"/>
+        </w:rPr>
+        <w:t xml:space="preserve">en línea y </w:t>
+      </w:r>
+      <w:r>
+        <w:rPr>
+          <w:rFonts w:ascii="Arial" w:eastAsia="Times New Roman" w:hAnsi="Arial" w:cs="Arial"/>
+          <w:color w:val="000000"/>
+          <w:sz w:val="24"/>
+          <w:szCs w:val="24"/>
+          <w:lang w:eastAsia="es-GT"/>
+        </w:rPr>
+        <w:t>funcionando</w:t>
+      </w:r>
+      <w:r>
+        <w:rPr>
+          <w:rFonts w:ascii="Arial" w:eastAsia="Times New Roman" w:hAnsi="Arial" w:cs="Arial"/>
+          <w:color w:val="000000"/>
+          <w:sz w:val="24"/>
+          <w:szCs w:val="24"/>
+          <w:lang w:eastAsia="es-GT"/>
+        </w:rPr>
+        <w:t xml:space="preserve"> correctamente </w:t>
+      </w:r>
+      <w:r>
+        <w:rPr>
+          <w:rFonts w:ascii="Arial" w:eastAsia="Times New Roman" w:hAnsi="Arial" w:cs="Arial"/>
+          <w:color w:val="000000"/>
+          <w:sz w:val="24"/>
+          <w:szCs w:val="24"/>
+          <w:lang w:eastAsia="es-GT"/>
+        </w:rPr>
+        <w:t>el servidor</w:t>
+      </w:r>
+      <w:r>
+        <w:rPr>
+          <w:rFonts w:ascii="Arial" w:eastAsia="Times New Roman" w:hAnsi="Arial" w:cs="Arial"/>
+          <w:color w:val="000000"/>
+          <w:sz w:val="24"/>
+          <w:szCs w:val="24"/>
+          <w:lang w:eastAsia="es-GT"/>
+        </w:rPr>
+        <w:t xml:space="preserve">, con toda la información. </w:t>
+      </w:r>
+      <w:r>
+        <w:rPr>
+          <w:rFonts w:ascii="Arial" w:eastAsia="Times New Roman" w:hAnsi="Arial" w:cs="Arial"/>
+          <w:color w:val="000000"/>
+          <w:sz w:val="24"/>
+          <w:szCs w:val="24"/>
+          <w:lang w:eastAsia="es-GT"/>
+        </w:rPr>
+        <w:t xml:space="preserve">En términos </w:t>
+      </w:r>
+      <w:r>
+        <w:rPr>
+          <w:rFonts w:ascii="Arial" w:eastAsia="Times New Roman" w:hAnsi="Arial" w:cs="Arial"/>
+          <w:color w:val="000000"/>
+          <w:sz w:val="24"/>
+          <w:szCs w:val="24"/>
+          <w:lang w:eastAsia="es-GT"/>
+        </w:rPr>
+        <w:t>del servidor</w:t>
+      </w:r>
+      <w:r>
+        <w:rPr>
+          <w:rFonts w:ascii="Arial" w:eastAsia="Times New Roman" w:hAnsi="Arial" w:cs="Arial"/>
+          <w:color w:val="000000"/>
+          <w:sz w:val="24"/>
+          <w:szCs w:val="24"/>
+          <w:lang w:eastAsia="es-GT"/>
+        </w:rPr>
+        <w:t xml:space="preserve"> este debe de</w:t>
+      </w:r>
+      <w:r>
+        <w:rPr>
+          <w:rFonts w:ascii="Arial" w:eastAsia="Times New Roman" w:hAnsi="Arial" w:cs="Arial"/>
+          <w:color w:val="000000"/>
+          <w:sz w:val="24"/>
+          <w:szCs w:val="24"/>
+          <w:lang w:eastAsia="es-GT"/>
+        </w:rPr>
+        <w:t xml:space="preserve"> tener </w:t>
+      </w:r>
+      <w:r>
+        <w:rPr>
+          <w:rFonts w:ascii="Arial" w:eastAsia="Times New Roman" w:hAnsi="Arial" w:cs="Arial"/>
+          <w:color w:val="000000"/>
+          <w:sz w:val="24"/>
+          <w:szCs w:val="24"/>
+          <w:lang w:eastAsia="es-GT"/>
+        </w:rPr>
+        <w:t xml:space="preserve">instalado </w:t>
+      </w:r>
+      <w:r>
+        <w:rPr>
+          <w:rFonts w:ascii="Arial" w:eastAsia="Times New Roman" w:hAnsi="Arial" w:cs="Arial"/>
+          <w:color w:val="000000"/>
+          <w:sz w:val="24"/>
+          <w:szCs w:val="24"/>
+          <w:lang w:eastAsia="es-GT"/>
+        </w:rPr>
+        <w:t xml:space="preserve">el servicio de </w:t>
+      </w:r>
+      <w:r>
+        <w:rPr>
+          <w:rFonts w:ascii="Arial" w:eastAsia="Times New Roman" w:hAnsi="Arial" w:cs="Arial"/>
+          <w:color w:val="000000"/>
+          <w:sz w:val="24"/>
+          <w:szCs w:val="24"/>
+          <w:lang w:eastAsia="es-GT"/>
+        </w:rPr>
+        <w:t xml:space="preserve">apache y </w:t>
+      </w:r>
+      <w:r>
+        <w:rPr>
+          <w:rFonts w:ascii="Arial" w:eastAsia="Times New Roman" w:hAnsi="Arial" w:cs="Arial"/>
+          <w:color w:val="000000"/>
+          <w:sz w:val="24"/>
+          <w:szCs w:val="24"/>
+          <w:lang w:eastAsia="es-GT"/>
+        </w:rPr>
+        <w:t xml:space="preserve">disponer de </w:t>
+      </w:r>
+      <w:r>
+        <w:rPr>
+          <w:rFonts w:ascii="Arial" w:eastAsia="Times New Roman" w:hAnsi="Arial" w:cs="Arial"/>
+          <w:color w:val="000000"/>
+          <w:sz w:val="24"/>
+          <w:szCs w:val="24"/>
+          <w:lang w:eastAsia="es-GT"/>
+        </w:rPr>
+        <w:t>una base de datos</w:t>
+      </w:r>
+      <w:r>
+        <w:rPr>
+          <w:rFonts w:ascii="Arial" w:eastAsia="Times New Roman" w:hAnsi="Arial" w:cs="Arial"/>
+          <w:color w:val="000000"/>
+          <w:sz w:val="24"/>
+          <w:szCs w:val="24"/>
+          <w:lang w:eastAsia="es-GT"/>
+        </w:rPr>
+        <w:t xml:space="preserve"> con tod</w:t>
+      </w:r>
+      <w:r>
+        <w:rPr>
+          <w:rFonts w:ascii="Arial" w:eastAsia="Times New Roman" w:hAnsi="Arial" w:cs="Arial"/>
+          <w:color w:val="000000"/>
+          <w:sz w:val="24"/>
+          <w:szCs w:val="24"/>
+          <w:lang w:eastAsia="es-GT"/>
+        </w:rPr>
+        <w:t xml:space="preserve">os los detalles </w:t>
+      </w:r>
+      <w:r>
+        <w:rPr>
+          <w:rFonts w:ascii="Arial" w:eastAsia="Times New Roman" w:hAnsi="Arial" w:cs="Arial"/>
+          <w:color w:val="000000"/>
+          <w:sz w:val="24"/>
+          <w:szCs w:val="24"/>
+          <w:lang w:eastAsia="es-GT"/>
+        </w:rPr>
+        <w:t>pertinente</w:t>
+      </w:r>
+      <w:r>
+        <w:rPr>
+          <w:rFonts w:ascii="Arial" w:eastAsia="Times New Roman" w:hAnsi="Arial" w:cs="Arial"/>
+          <w:color w:val="000000"/>
+          <w:sz w:val="24"/>
+          <w:szCs w:val="24"/>
+          <w:lang w:eastAsia="es-GT"/>
+        </w:rPr>
+        <w:t>s</w:t>
+      </w:r>
+      <w:r>
+        <w:rPr>
+          <w:rFonts w:ascii="Arial" w:eastAsia="Times New Roman" w:hAnsi="Arial" w:cs="Arial"/>
+          <w:color w:val="000000"/>
+          <w:sz w:val="24"/>
+          <w:szCs w:val="24"/>
+          <w:lang w:eastAsia="es-GT"/>
+        </w:rPr>
+        <w:t xml:space="preserve"> en neo4</w:t>
+      </w:r>
+      <w:r>
+        <w:rPr>
+          <w:rFonts w:ascii="Arial" w:eastAsia="Times New Roman" w:hAnsi="Arial" w:cs="Arial"/>
+          <w:color w:val="000000"/>
+          <w:sz w:val="24"/>
+          <w:szCs w:val="24"/>
+          <w:lang w:eastAsia="es-GT"/>
+        </w:rPr>
+        <w:t>.</w:t>
+      </w:r>
+    </w:p>
+    <w:p>
+      <w:pPr>
+        <w:spacing w:after="0" w:line="240" w:lineRule="auto"/>
+        <w:jc w:val="both"/>
+        <w:rPr>
+          <w:rFonts w:ascii="Arial" w:eastAsia="Times New Roman" w:hAnsi="Arial" w:cs="Arial"/>
+          <w:color w:val="000000"/>
+          <w:sz w:val="24"/>
+          <w:szCs w:val="24"/>
+          <w:lang w:eastAsia="es-GT"/>
+        </w:rPr>
+      </w:pPr>
+      <w:r>
+        <w:rPr>
+          <w:rFonts w:ascii="Arial" w:eastAsia="Times New Roman" w:hAnsi="Arial" w:cs="Arial"/>
+          <w:color w:val="000000"/>
+          <w:sz w:val="24"/>
+          <w:szCs w:val="24"/>
+          <w:lang w:eastAsia="es-GT"/>
+        </w:rPr>
+        <w:t>S</w:t>
+      </w:r>
+      <w:r>
+        <w:rPr>
+          <w:rFonts w:ascii="Arial" w:eastAsia="Times New Roman" w:hAnsi="Arial" w:cs="Arial"/>
+          <w:color w:val="000000"/>
+          <w:sz w:val="24"/>
+          <w:szCs w:val="24"/>
+          <w:lang w:eastAsia="es-GT"/>
+        </w:rPr>
+        <w:t xml:space="preserve">i es para </w:t>
+      </w:r>
+      <w:r>
+        <w:rPr>
+          <w:rFonts w:ascii="Arial" w:eastAsia="Times New Roman" w:hAnsi="Arial" w:cs="Arial"/>
+          <w:color w:val="000000"/>
+          <w:sz w:val="24"/>
+          <w:szCs w:val="24"/>
+          <w:lang w:eastAsia="es-GT"/>
+        </w:rPr>
+        <w:t>la utilización</w:t>
+      </w:r>
+      <w:r>
+        <w:rPr>
+          <w:rFonts w:ascii="Arial" w:eastAsia="Times New Roman" w:hAnsi="Arial" w:cs="Arial"/>
+          <w:color w:val="000000"/>
+          <w:sz w:val="24"/>
+          <w:szCs w:val="24"/>
+          <w:lang w:eastAsia="es-GT"/>
+        </w:rPr>
+        <w:t>,</w:t>
+      </w:r>
+      <w:r>
+        <w:rPr>
+          <w:rFonts w:ascii="Arial" w:eastAsia="Times New Roman" w:hAnsi="Arial" w:cs="Arial"/>
+          <w:color w:val="000000"/>
+          <w:sz w:val="24"/>
+          <w:szCs w:val="24"/>
+          <w:lang w:eastAsia="es-GT"/>
+        </w:rPr>
+        <w:t xml:space="preserve"> esto se puede lograr</w:t>
+      </w:r>
+      <w:r>
+        <w:rPr>
+          <w:rFonts w:ascii="Arial" w:eastAsia="Times New Roman" w:hAnsi="Arial" w:cs="Arial"/>
+          <w:color w:val="000000"/>
+          <w:sz w:val="24"/>
+          <w:szCs w:val="24"/>
+          <w:lang w:eastAsia="es-GT"/>
+        </w:rPr>
+        <w:t xml:space="preserve"> accediendo a la </w:t>
+      </w:r>
+      <w:proofErr w:type="spellStart"/>
+      <w:r>
+        <w:rPr>
+          <w:rFonts w:ascii="Arial" w:eastAsia="Times New Roman" w:hAnsi="Arial" w:cs="Arial"/>
+          <w:color w:val="000000"/>
+          <w:sz w:val="24"/>
+          <w:szCs w:val="24"/>
+          <w:lang w:eastAsia="es-GT"/>
+        </w:rPr>
+        <w:t>ip</w:t>
+      </w:r>
+      <w:proofErr w:type="spellEnd"/>
+      <w:r>
+        <w:rPr>
+          <w:rFonts w:ascii="Arial" w:eastAsia="Times New Roman" w:hAnsi="Arial" w:cs="Arial"/>
+          <w:color w:val="000000"/>
+          <w:sz w:val="24"/>
+          <w:szCs w:val="24"/>
+          <w:lang w:eastAsia="es-GT"/>
+        </w:rPr>
+        <w:t xml:space="preserve"> asignada</w:t>
+      </w:r>
+      <w:r>
+        <w:rPr>
+          <w:rFonts w:ascii="Arial" w:eastAsia="Times New Roman" w:hAnsi="Arial" w:cs="Arial"/>
+          <w:color w:val="000000"/>
+          <w:sz w:val="24"/>
+          <w:szCs w:val="24"/>
+          <w:lang w:eastAsia="es-GT"/>
+        </w:rPr>
+        <w:t xml:space="preserve"> del servidor en el puerto correspondiente, </w:t>
+      </w:r>
+      <w:r>
+        <w:rPr>
+          <w:rFonts w:ascii="Arial" w:eastAsia="Times New Roman" w:hAnsi="Arial" w:cs="Arial"/>
+          <w:color w:val="000000"/>
+          <w:sz w:val="24"/>
+          <w:szCs w:val="24"/>
+          <w:lang w:eastAsia="es-GT"/>
+        </w:rPr>
+        <w:t>en el otro caso</w:t>
+      </w:r>
+      <w:r>
+        <w:rPr>
+          <w:rFonts w:ascii="Arial" w:eastAsia="Times New Roman" w:hAnsi="Arial" w:cs="Arial"/>
+          <w:color w:val="000000"/>
+          <w:sz w:val="24"/>
+          <w:szCs w:val="24"/>
+          <w:lang w:eastAsia="es-GT"/>
+        </w:rPr>
+        <w:t xml:space="preserve"> </w:t>
+      </w:r>
+      <w:r>
+        <w:rPr>
+          <w:rFonts w:ascii="Arial" w:eastAsia="Times New Roman" w:hAnsi="Arial" w:cs="Arial"/>
+          <w:color w:val="000000"/>
+          <w:sz w:val="24"/>
+          <w:szCs w:val="24"/>
+          <w:lang w:eastAsia="es-GT"/>
+        </w:rPr>
+        <w:t>esta se tiene planeado utilizar</w:t>
+      </w:r>
+      <w:r>
+        <w:rPr>
+          <w:rFonts w:ascii="Arial" w:eastAsia="Times New Roman" w:hAnsi="Arial" w:cs="Arial"/>
+          <w:color w:val="000000"/>
+          <w:sz w:val="24"/>
+          <w:szCs w:val="24"/>
+          <w:lang w:eastAsia="es-GT"/>
+        </w:rPr>
+        <w:t xml:space="preserve"> para </w:t>
+      </w:r>
+      <w:r>
+        <w:rPr>
+          <w:rFonts w:ascii="Arial" w:eastAsia="Times New Roman" w:hAnsi="Arial" w:cs="Arial"/>
+          <w:color w:val="000000"/>
+          <w:sz w:val="24"/>
+          <w:szCs w:val="24"/>
+          <w:lang w:eastAsia="es-GT"/>
+        </w:rPr>
+        <w:t>la creación del</w:t>
+      </w:r>
+      <w:r>
+        <w:rPr>
+          <w:rFonts w:ascii="Arial" w:eastAsia="Times New Roman" w:hAnsi="Arial" w:cs="Arial"/>
+          <w:color w:val="000000"/>
+          <w:sz w:val="24"/>
+          <w:szCs w:val="24"/>
+          <w:lang w:eastAsia="es-GT"/>
+        </w:rPr>
+        <w:t xml:space="preserve"> servidor </w:t>
+      </w:r>
+      <w:r>
+        <w:rPr>
+          <w:rFonts w:ascii="Arial" w:eastAsia="Times New Roman" w:hAnsi="Arial" w:cs="Arial"/>
+          <w:color w:val="000000"/>
+          <w:sz w:val="24"/>
+          <w:szCs w:val="24"/>
+          <w:lang w:eastAsia="es-GT"/>
+        </w:rPr>
+        <w:t>se debe de cargar</w:t>
+      </w:r>
+      <w:r>
+        <w:rPr>
+          <w:rFonts w:ascii="Arial" w:eastAsia="Times New Roman" w:hAnsi="Arial" w:cs="Arial"/>
+          <w:color w:val="000000"/>
+          <w:sz w:val="24"/>
+          <w:szCs w:val="24"/>
+          <w:lang w:eastAsia="es-GT"/>
+        </w:rPr>
+        <w:t xml:space="preserve"> el código comprimido en un</w:t>
+      </w:r>
+      <w:r>
+        <w:rPr>
+          <w:rFonts w:ascii="Arial" w:eastAsia="Times New Roman" w:hAnsi="Arial" w:cs="Arial"/>
+          <w:color w:val="000000"/>
+          <w:sz w:val="24"/>
+          <w:szCs w:val="24"/>
+          <w:lang w:eastAsia="es-GT"/>
+        </w:rPr>
+        <w:t xml:space="preserve"> archivo</w:t>
+      </w:r>
+      <w:r>
+        <w:rPr>
+          <w:rFonts w:ascii="Arial" w:eastAsia="Times New Roman" w:hAnsi="Arial" w:cs="Arial"/>
+          <w:color w:val="000000"/>
+          <w:sz w:val="24"/>
+          <w:szCs w:val="24"/>
+          <w:lang w:eastAsia="es-GT"/>
+        </w:rPr>
+        <w:t xml:space="preserve"> .</w:t>
+      </w:r>
+      <w:proofErr w:type="spellStart"/>
+      <w:r>
+        <w:rPr>
+          <w:rFonts w:ascii="Arial" w:eastAsia="Times New Roman" w:hAnsi="Arial" w:cs="Arial"/>
+          <w:color w:val="000000"/>
+          <w:sz w:val="24"/>
+          <w:szCs w:val="24"/>
+          <w:lang w:eastAsia="es-GT"/>
+        </w:rPr>
+        <w:t>war</w:t>
+      </w:r>
+      <w:proofErr w:type="spellEnd"/>
+      <w:r>
+        <w:rPr>
+          <w:rFonts w:ascii="Arial" w:eastAsia="Times New Roman" w:hAnsi="Arial" w:cs="Arial"/>
+          <w:color w:val="000000"/>
+          <w:sz w:val="24"/>
+          <w:szCs w:val="24"/>
+          <w:lang w:eastAsia="es-GT"/>
+        </w:rPr>
+        <w:t xml:space="preserve"> al servicio de Apache</w:t>
+      </w:r>
+      <w:r>
+        <w:rPr>
+          <w:rFonts w:ascii="Arial" w:eastAsia="Times New Roman" w:hAnsi="Arial" w:cs="Arial"/>
+          <w:color w:val="000000"/>
+          <w:sz w:val="24"/>
+          <w:szCs w:val="24"/>
+          <w:lang w:eastAsia="es-GT"/>
+        </w:rPr>
+        <w:t xml:space="preserve"> instalado con anterioridad.</w:t>
+      </w:r>
     </w:p>
     <w:sectPr>
       <w:pgSz w:w="12240" w:h="15840"/>
@@ -534,7 +1218,7 @@
 </file>
 
 <file path=word/numbering.xml><?xml version="1.0" encoding="utf-8"?>
-<w:numbering xmlns:wpc="http://schemas.microsoft.com/office/word/2010/wordprocessingCanvas" xmlns:cx="http://schemas.microsoft.com/office/drawing/2014/chartex" xmlns:cx1="http://schemas.microsoft.com/office/drawing/2015/9/8/chartex" xmlns:cx2="http://schemas.microsoft.com/office/drawing/2015/10/21/chartex" xmlns:cx3="http://schemas.microsoft.com/office/drawing/2016/5/9/chartex" xmlns:cx4="http://schemas.microsoft.com/office/drawing/2016/5/10/chartex" xmlns:cx5="http://schemas.microsoft.com/office/drawing/2016/5/11/chartex" xmlns:cx6="http://schemas.microsoft.com/office/drawing/2016/5/12/chartex" xmlns:cx7="http://schemas.microsoft.com/office/drawing/2016/5/13/chartex" xmlns:cx8="http://schemas.microsoft.com/office/drawing/2016/5/14/chartex" xmlns:mc="http://schemas.openxmlformats.org/markup-compatibility/2006" xmlns:aink="http://schemas.microsoft.com/office/drawing/2016/ink" xmlns:am3d="http://schemas.microsoft.com/office/drawing/2017/model3d" xmlns:o="urn:schemas-microsoft-com:office:office" xmlns:r="http://schemas.openxmlformats.org/officeDocument/2006/relationships" xmlns:m="http://schemas.openxmlformats.org/officeDocument/2006/math" xmlns:v="urn:schemas-microsoft-com:vml" xmlns:wp14="http://schemas.microsoft.com/office/word/2010/wordprocessingDrawing" xmlns:wp="http://schemas.openxmlformats.org/drawingml/2006/wordprocessingDrawing" xmlns:w10="urn:schemas-microsoft-com:office:word" xmlns:w="http://schemas.openxmlformats.org/wordprocessingml/2006/main" xmlns:w14="http://schemas.microsoft.com/office/word/2010/wordml" xmlns:w15="http://schemas.microsoft.com/office/word/2012/wordml" xmlns:w16cex="http://schemas.microsoft.com/office/word/2018/wordml/cex" xmlns:w16cid="http://schemas.microsoft.com/office/word/2016/wordml/cid" xmlns:w16="http://schemas.microsoft.com/office/word/2018/wordml" xmlns:w16sdtdh="http://schemas.microsoft.com/office/word/2020/wordml/sdtdatahash" xmlns:w16se="http://schemas.microsoft.com/office/word/2015/wordml/symex" xmlns:wpg="http://schemas.microsoft.com/office/word/2010/wordprocessingGroup" xmlns:wpi="http://schemas.microsoft.com/office/word/2010/wordprocessingInk" xmlns:wne="http://schemas.microsoft.com/office/word/2006/wordml" xmlns:wps="http://schemas.microsoft.com/office/word/2010/wordprocessingShape" mc:Ignorable="w14 w15 w16se w16cid w16 w16cex w16sdtdh wp14">
+<w:numbering xmlns:wpc="http://schemas.microsoft.com/office/word/2010/wordprocessingCanvas" xmlns:cx="http://schemas.microsoft.com/office/drawing/2014/chartex" xmlns:cx1="http://schemas.microsoft.com/office/drawing/2015/9/8/chartex" xmlns:cx2="http://schemas.microsoft.com/office/drawing/2015/10/21/chartex" xmlns:cx3="http://schemas.microsoft.com/office/drawing/2016/5/9/chartex" xmlns:cx4="http://schemas.microsoft.com/office/drawing/2016/5/10/chartex" xmlns:cx5="http://schemas.microsoft.com/office/drawing/2016/5/11/chartex" xmlns:cx6="http://schemas.microsoft.com/office/drawing/2016/5/12/chartex" xmlns:cx7="http://schemas.microsoft.com/office/drawing/2016/5/13/chartex" xmlns:cx8="http://schemas.microsoft.com/office/drawing/2016/5/14/chartex" xmlns:mc="http://schemas.openxmlformats.org/markup-compatibility/2006" xmlns:aink="http://schemas.microsoft.com/office/drawing/2016/ink" xmlns:am3d="http://schemas.microsoft.com/office/drawing/2017/model3d" xmlns:o="urn:schemas-microsoft-com:office:office" xmlns:oel="http://schemas.microsoft.com/office/2019/extlst" xmlns:r="http://schemas.openxmlformats.org/officeDocument/2006/relationships" xmlns:m="http://schemas.openxmlformats.org/officeDocument/2006/math" xmlns:v="urn:schemas-microsoft-com:vml" xmlns:wp14="http://schemas.microsoft.com/office/word/2010/wordprocessingDrawing" xmlns:wp="http://schemas.openxmlformats.org/drawingml/2006/wordprocessingDrawing" xmlns:w10="urn:schemas-microsoft-com:office:word" xmlns:w="http://schemas.openxmlformats.org/wordprocessingml/2006/main" xmlns:w14="http://schemas.microsoft.com/office/word/2010/wordml" xmlns:w15="http://schemas.microsoft.com/office/word/2012/wordml" xmlns:w16cex="http://schemas.microsoft.com/office/word/2018/wordml/cex" xmlns:w16cid="http://schemas.microsoft.com/office/word/2016/wordml/cid" xmlns:w16="http://schemas.microsoft.com/office/word/2018/wordml" xmlns:w16sdtdh="http://schemas.microsoft.com/office/word/2020/wordml/sdtdatahash" xmlns:w16se="http://schemas.microsoft.com/office/word/2015/wordml/symex" xmlns:wpg="http://schemas.microsoft.com/office/word/2010/wordprocessingGroup" xmlns:wpi="http://schemas.microsoft.com/office/word/2010/wordprocessingInk" xmlns:wne="http://schemas.microsoft.com/office/word/2006/wordml" xmlns:wps="http://schemas.microsoft.com/office/word/2010/wordprocessingShape" mc:Ignorable="w14 w15 w16se w16cid w16 w16cex w16sdtdh wp14">
   <w:abstractNum w:abstractNumId="0" w15:restartNumberingAfterBreak="0">
     <w:nsid w:val="416D2A0B"/>
     <w:multiLevelType w:val="multilevel"/>

</xml_diff>

<commit_message>
Documentación: información real sobre las casas
</commit_message>
<xml_diff>
--- a/Proyecto 2 Sistema de Recomendación.docx
+++ b/Proyecto 2 Sistema de Recomendación.docx
@@ -233,7 +233,23 @@
           <w:lang w:eastAsia="es-GT"/>
         </w:rPr>
         <w:tab/>
-        <w:t> 22 de abril, 2022</w:t>
+        <w:t> </w:t>
+      </w:r>
+      <w:r>
+        <w:rPr>
+          <w:rFonts w:ascii="Arial" w:eastAsia="Times New Roman" w:hAnsi="Arial" w:cs="Arial"/>
+          <w:color w:val="000000"/>
+          <w:lang w:eastAsia="es-GT"/>
+        </w:rPr>
+        <w:t>03 de junio</w:t>
+      </w:r>
+      <w:r>
+        <w:rPr>
+          <w:rFonts w:ascii="Arial" w:eastAsia="Times New Roman" w:hAnsi="Arial" w:cs="Arial"/>
+          <w:color w:val="000000"/>
+          <w:lang w:eastAsia="es-GT"/>
+        </w:rPr>
+        <w:t>, 2022</w:t>
       </w:r>
     </w:p>
     <w:p>
@@ -587,17 +603,17 @@
           <w:szCs w:val="24"/>
           <w:lang w:eastAsia="es-GT"/>
         </w:rPr>
-        <w:t>S</w:t>
-      </w:r>
-      <w:r>
-        <w:rPr>
-          <w:rFonts w:ascii="Arial" w:eastAsia="Times New Roman" w:hAnsi="Arial" w:cs="Arial"/>
-          <w:color w:val="000000"/>
-          <w:sz w:val="24"/>
-          <w:szCs w:val="24"/>
-          <w:lang w:eastAsia="es-GT"/>
-        </w:rPr>
-        <w:t xml:space="preserve">e emplea </w:t>
+        <w:t>El sistema se</w:t>
+      </w:r>
+      <w:r>
+        <w:rPr>
+          <w:rFonts w:ascii="Arial" w:eastAsia="Times New Roman" w:hAnsi="Arial" w:cs="Arial"/>
+          <w:color w:val="000000"/>
+          <w:sz w:val="24"/>
+          <w:szCs w:val="24"/>
+          <w:lang w:eastAsia="es-GT"/>
+        </w:rPr>
+        <w:t xml:space="preserve"> emplea </w:t>
       </w:r>
       <w:r>
         <w:rPr>
@@ -1294,6 +1310,156 @@
           <w:lang w:eastAsia="es-GT"/>
         </w:rPr>
         <w:lastRenderedPageBreak/>
+        <w:t>Base de datos</w:t>
+      </w:r>
+    </w:p>
+    <w:p>
+      <w:pPr>
+        <w:spacing w:after="0" w:line="240" w:lineRule="auto"/>
+        <w:jc w:val="both"/>
+        <w:rPr>
+          <w:rFonts w:ascii="Arial" w:eastAsia="Times New Roman" w:hAnsi="Arial" w:cs="Arial"/>
+          <w:color w:val="000000"/>
+          <w:sz w:val="24"/>
+          <w:szCs w:val="24"/>
+          <w:lang w:eastAsia="es-GT"/>
+        </w:rPr>
+      </w:pPr>
+      <w:r>
+        <w:rPr>
+          <w:rFonts w:ascii="Arial" w:eastAsia="Times New Roman" w:hAnsi="Arial" w:cs="Arial"/>
+          <w:color w:val="000000"/>
+          <w:sz w:val="24"/>
+          <w:szCs w:val="24"/>
+          <w:lang w:eastAsia="es-GT"/>
+        </w:rPr>
+        <w:t>Todos los datos fueron sacados de una plataforma real para la compra-venta de casas. Dicha plataforma incluye solamente la información utilizada para el proyecto, no expone datos personales del comprador o vendedor, solo características del producto que en este caso son las casas.</w:t>
+      </w:r>
+    </w:p>
+    <w:p>
+      <w:pPr>
+        <w:spacing w:after="0" w:line="240" w:lineRule="auto"/>
+        <w:jc w:val="both"/>
+        <w:rPr>
+          <w:rFonts w:ascii="Arial" w:eastAsia="Times New Roman" w:hAnsi="Arial" w:cs="Arial"/>
+          <w:color w:val="000000"/>
+          <w:sz w:val="24"/>
+          <w:szCs w:val="24"/>
+          <w:lang w:eastAsia="es-GT"/>
+        </w:rPr>
+      </w:pPr>
+    </w:p>
+    <w:p>
+      <w:pPr>
+        <w:spacing w:after="0" w:line="240" w:lineRule="auto"/>
+        <w:jc w:val="both"/>
+        <w:rPr>
+          <w:rFonts w:ascii="Arial" w:eastAsia="Times New Roman" w:hAnsi="Arial" w:cs="Arial"/>
+          <w:color w:val="000000"/>
+          <w:sz w:val="24"/>
+          <w:szCs w:val="24"/>
+          <w:lang w:eastAsia="es-GT"/>
+        </w:rPr>
+      </w:pPr>
+      <w:r>
+        <w:rPr>
+          <w:rFonts w:ascii="Arial" w:eastAsia="Times New Roman" w:hAnsi="Arial" w:cs="Arial"/>
+          <w:color w:val="000000"/>
+          <w:sz w:val="24"/>
+          <w:szCs w:val="24"/>
+          <w:lang w:eastAsia="es-GT"/>
+        </w:rPr>
+        <w:t xml:space="preserve">Plataforma utilizada: </w:t>
+      </w:r>
+      <w:hyperlink r:id="rId5" w:history="1">
+        <w:r>
+          <w:rPr>
+            <w:rStyle w:val="Hipervnculo"/>
+            <w:rFonts w:ascii="Arial" w:eastAsia="Times New Roman" w:hAnsi="Arial" w:cs="Arial"/>
+            <w:sz w:val="24"/>
+            <w:szCs w:val="24"/>
+            <w:lang w:eastAsia="es-GT"/>
+          </w:rPr>
+          <w:t>https://www.m2guate.com/index.php?rows=9&amp;pag=1</w:t>
+        </w:r>
+      </w:hyperlink>
+    </w:p>
+    <w:p>
+      <w:pPr>
+        <w:spacing w:after="0" w:line="240" w:lineRule="auto"/>
+        <w:jc w:val="both"/>
+        <w:rPr>
+          <w:rFonts w:ascii="Arial" w:eastAsia="Times New Roman" w:hAnsi="Arial" w:cs="Arial"/>
+          <w:color w:val="000000"/>
+          <w:sz w:val="24"/>
+          <w:szCs w:val="24"/>
+          <w:lang w:eastAsia="es-GT"/>
+        </w:rPr>
+      </w:pPr>
+    </w:p>
+    <w:p>
+      <w:pPr>
+        <w:spacing w:after="0" w:line="240" w:lineRule="auto"/>
+        <w:jc w:val="both"/>
+        <w:rPr>
+          <w:rFonts w:ascii="Arial" w:eastAsia="Times New Roman" w:hAnsi="Arial" w:cs="Arial"/>
+          <w:color w:val="000000"/>
+          <w:sz w:val="24"/>
+          <w:szCs w:val="24"/>
+          <w:lang w:eastAsia="es-GT"/>
+        </w:rPr>
+      </w:pPr>
+    </w:p>
+    <w:p>
+      <w:pPr>
+        <w:spacing w:after="0" w:line="240" w:lineRule="auto"/>
+        <w:jc w:val="both"/>
+        <w:rPr>
+          <w:rFonts w:ascii="Arial" w:eastAsia="Times New Roman" w:hAnsi="Arial" w:cs="Arial"/>
+          <w:color w:val="000000"/>
+          <w:sz w:val="24"/>
+          <w:szCs w:val="24"/>
+          <w:lang w:eastAsia="es-GT"/>
+        </w:rPr>
+      </w:pPr>
+    </w:p>
+    <w:p>
+      <w:pPr>
+        <w:spacing w:after="0" w:line="240" w:lineRule="auto"/>
+        <w:jc w:val="both"/>
+        <w:rPr>
+          <w:rFonts w:ascii="Arial" w:eastAsia="Times New Roman" w:hAnsi="Arial" w:cs="Arial"/>
+          <w:color w:val="000000"/>
+          <w:sz w:val="24"/>
+          <w:szCs w:val="24"/>
+          <w:lang w:eastAsia="es-GT"/>
+        </w:rPr>
+      </w:pPr>
+    </w:p>
+    <w:p>
+      <w:pPr>
+        <w:spacing w:after="0" w:line="240" w:lineRule="auto"/>
+        <w:jc w:val="both"/>
+        <w:rPr>
+          <w:rFonts w:ascii="Arial" w:eastAsia="Times New Roman" w:hAnsi="Arial" w:cs="Arial"/>
+          <w:b/>
+          <w:bCs/>
+          <w:color w:val="000000"/>
+          <w:sz w:val="24"/>
+          <w:szCs w:val="24"/>
+          <w:lang w:eastAsia="es-GT"/>
+        </w:rPr>
+      </w:pPr>
+      <w:r>
+        <w:rPr>
+          <w:rFonts w:ascii="Arial" w:eastAsia="Times New Roman" w:hAnsi="Arial" w:cs="Arial"/>
+          <w:b/>
+          <w:bCs/>
+          <w:color w:val="000000"/>
+          <w:sz w:val="24"/>
+          <w:szCs w:val="24"/>
+          <w:lang w:eastAsia="es-GT"/>
+        </w:rPr>
         <w:t>Satisfacción de usuarios</w:t>
       </w:r>
     </w:p>
@@ -1334,7 +1500,7 @@
                     <pic:cNvPicPr/>
                   </pic:nvPicPr>
                   <pic:blipFill>
-                    <a:blip r:embed="rId5">
+                    <a:blip r:embed="rId6">
                       <a:extLst>
                         <a:ext uri="{28A0092B-C50C-407E-A947-70E740481C1C}">
                           <a14:useLocalDpi xmlns:a14="http://schemas.microsoft.com/office/drawing/2010/main" val="0"/>
@@ -1393,6 +1559,97 @@
         <w:jc w:val="both"/>
         <w:rPr>
           <w:rFonts w:ascii="Arial" w:eastAsia="Times New Roman" w:hAnsi="Arial" w:cs="Arial"/>
+          <w:color w:val="000000"/>
+          <w:sz w:val="24"/>
+          <w:szCs w:val="24"/>
+          <w:lang w:eastAsia="es-GT"/>
+        </w:rPr>
+      </w:pPr>
+    </w:p>
+    <w:p>
+      <w:pPr>
+        <w:spacing w:after="0" w:line="240" w:lineRule="auto"/>
+        <w:jc w:val="both"/>
+        <w:rPr>
+          <w:rFonts w:ascii="Arial" w:eastAsia="Times New Roman" w:hAnsi="Arial" w:cs="Arial"/>
+          <w:color w:val="000000"/>
+          <w:sz w:val="24"/>
+          <w:szCs w:val="24"/>
+          <w:lang w:eastAsia="es-GT"/>
+        </w:rPr>
+      </w:pPr>
+    </w:p>
+    <w:p>
+      <w:pPr>
+        <w:spacing w:after="0" w:line="240" w:lineRule="auto"/>
+        <w:jc w:val="both"/>
+        <w:rPr>
+          <w:rFonts w:ascii="Arial" w:eastAsia="Times New Roman" w:hAnsi="Arial" w:cs="Arial"/>
+          <w:color w:val="000000"/>
+          <w:sz w:val="24"/>
+          <w:szCs w:val="24"/>
+          <w:lang w:eastAsia="es-GT"/>
+        </w:rPr>
+      </w:pPr>
+    </w:p>
+    <w:p>
+      <w:pPr>
+        <w:spacing w:after="0" w:line="240" w:lineRule="auto"/>
+        <w:jc w:val="both"/>
+        <w:rPr>
+          <w:rFonts w:ascii="Arial" w:eastAsia="Times New Roman" w:hAnsi="Arial" w:cs="Arial"/>
+          <w:color w:val="000000"/>
+          <w:sz w:val="24"/>
+          <w:szCs w:val="24"/>
+          <w:lang w:eastAsia="es-GT"/>
+        </w:rPr>
+      </w:pPr>
+    </w:p>
+    <w:p>
+      <w:pPr>
+        <w:spacing w:after="0" w:line="240" w:lineRule="auto"/>
+        <w:jc w:val="both"/>
+        <w:rPr>
+          <w:rFonts w:ascii="Arial" w:eastAsia="Times New Roman" w:hAnsi="Arial" w:cs="Arial"/>
+          <w:color w:val="000000"/>
+          <w:sz w:val="24"/>
+          <w:szCs w:val="24"/>
+          <w:lang w:eastAsia="es-GT"/>
+        </w:rPr>
+      </w:pPr>
+    </w:p>
+    <w:p>
+      <w:pPr>
+        <w:spacing w:after="0" w:line="240" w:lineRule="auto"/>
+        <w:jc w:val="both"/>
+        <w:rPr>
+          <w:rFonts w:ascii="Arial" w:eastAsia="Times New Roman" w:hAnsi="Arial" w:cs="Arial"/>
+          <w:color w:val="000000"/>
+          <w:sz w:val="24"/>
+          <w:szCs w:val="24"/>
+          <w:lang w:eastAsia="es-GT"/>
+        </w:rPr>
+      </w:pPr>
+    </w:p>
+    <w:p>
+      <w:pPr>
+        <w:spacing w:after="0" w:line="240" w:lineRule="auto"/>
+        <w:jc w:val="both"/>
+        <w:rPr>
+          <w:rFonts w:ascii="Arial" w:eastAsia="Times New Roman" w:hAnsi="Arial" w:cs="Arial"/>
+          <w:color w:val="000000"/>
+          <w:sz w:val="24"/>
+          <w:szCs w:val="24"/>
+          <w:lang w:eastAsia="es-GT"/>
+        </w:rPr>
+      </w:pPr>
+    </w:p>
+    <w:p>
+      <w:pPr>
+        <w:spacing w:after="0" w:line="240" w:lineRule="auto"/>
+        <w:jc w:val="both"/>
+        <w:rPr>
+          <w:rFonts w:ascii="Arial" w:eastAsia="Times New Roman" w:hAnsi="Arial" w:cs="Arial"/>
           <w:b/>
           <w:bCs/>
           <w:color w:val="000000"/>
@@ -1411,6 +1668,7 @@
           <w:szCs w:val="24"/>
           <w:lang w:eastAsia="es-GT"/>
         </w:rPr>
+        <w:lastRenderedPageBreak/>
         <w:t>Evidencia #1</w:t>
       </w:r>
     </w:p>
@@ -1434,6 +1692,7 @@
           <w:rFonts w:ascii="Arial" w:eastAsia="Times New Roman" w:hAnsi="Arial" w:cs="Arial"/>
           <w:b/>
           <w:bCs/>
+          <w:noProof/>
           <w:color w:val="000000"/>
           <w:sz w:val="24"/>
           <w:szCs w:val="24"/>
@@ -1444,132 +1703,6 @@
             <wp:extent cx="3581900" cy="1771897"/>
             <wp:effectExtent l="0" t="0" r="0" b="0"/>
             <wp:docPr id="3" name="Imagen 3"/>
-            <wp:cNvGraphicFramePr>
-              <a:graphicFrameLocks xmlns:a="http://schemas.openxmlformats.org/drawingml/2006/main" noChangeAspect="1"/>
-            </wp:cNvGraphicFramePr>
-            <a:graphic xmlns:a="http://schemas.openxmlformats.org/drawingml/2006/main">
-              <a:graphicData uri="http://schemas.openxmlformats.org/drawingml/2006/picture">
-                <pic:pic xmlns:pic="http://schemas.openxmlformats.org/drawingml/2006/picture">
-                  <pic:nvPicPr>
-                    <pic:cNvPr id="1" name=""/>
-                    <pic:cNvPicPr/>
-                  </pic:nvPicPr>
-                  <pic:blipFill>
-                    <a:blip r:embed="rId6"/>
-                    <a:stretch>
-                      <a:fillRect/>
-                    </a:stretch>
-                  </pic:blipFill>
-                  <pic:spPr>
-                    <a:xfrm>
-                      <a:off x="0" y="0"/>
-                      <a:ext cx="3581900" cy="1771897"/>
-                    </a:xfrm>
-                    <a:prstGeom prst="rect">
-                      <a:avLst/>
-                    </a:prstGeom>
-                  </pic:spPr>
-                </pic:pic>
-              </a:graphicData>
-            </a:graphic>
-          </wp:inline>
-        </w:drawing>
-      </w:r>
-    </w:p>
-    <w:p>
-      <w:pPr>
-        <w:rPr>
-          <w:rFonts w:ascii="Arial" w:eastAsia="Times New Roman" w:hAnsi="Arial" w:cs="Arial"/>
-          <w:b/>
-          <w:bCs/>
-          <w:color w:val="000000"/>
-          <w:sz w:val="24"/>
-          <w:szCs w:val="24"/>
-          <w:lang w:eastAsia="es-GT"/>
-        </w:rPr>
-      </w:pPr>
-      <w:r>
-        <w:rPr>
-          <w:rFonts w:ascii="Arial" w:eastAsia="Times New Roman" w:hAnsi="Arial" w:cs="Arial"/>
-          <w:b/>
-          <w:bCs/>
-          <w:color w:val="000000"/>
-          <w:sz w:val="24"/>
-          <w:szCs w:val="24"/>
-          <w:lang w:eastAsia="es-GT"/>
-        </w:rPr>
-        <w:br w:type="page"/>
-      </w:r>
-    </w:p>
-    <w:p>
-      <w:pPr>
-        <w:spacing w:after="0" w:line="240" w:lineRule="auto"/>
-        <w:jc w:val="both"/>
-        <w:rPr>
-          <w:rFonts w:ascii="Arial" w:eastAsia="Times New Roman" w:hAnsi="Arial" w:cs="Arial"/>
-          <w:b/>
-          <w:bCs/>
-          <w:color w:val="000000"/>
-          <w:sz w:val="24"/>
-          <w:szCs w:val="24"/>
-          <w:lang w:eastAsia="es-GT"/>
-        </w:rPr>
-      </w:pPr>
-      <w:r>
-        <w:rPr>
-          <w:rFonts w:ascii="Arial" w:eastAsia="Times New Roman" w:hAnsi="Arial" w:cs="Arial"/>
-          <w:b/>
-          <w:bCs/>
-          <w:color w:val="000000"/>
-          <w:sz w:val="24"/>
-          <w:szCs w:val="24"/>
-          <w:lang w:eastAsia="es-GT"/>
-        </w:rPr>
-        <w:lastRenderedPageBreak/>
-        <w:t>Evidencia #2</w:t>
-      </w:r>
-    </w:p>
-    <w:p>
-      <w:pPr>
-        <w:spacing w:after="0" w:line="240" w:lineRule="auto"/>
-        <w:jc w:val="both"/>
-        <w:rPr>
-          <w:rFonts w:ascii="Arial" w:eastAsia="Times New Roman" w:hAnsi="Arial" w:cs="Arial"/>
-          <w:b/>
-          <w:bCs/>
-          <w:color w:val="000000"/>
-          <w:sz w:val="24"/>
-          <w:szCs w:val="24"/>
-          <w:lang w:eastAsia="es-GT"/>
-        </w:rPr>
-      </w:pPr>
-      <w:r>
-        <w:rPr>
-          <w:rFonts w:ascii="Arial" w:eastAsia="Times New Roman" w:hAnsi="Arial" w:cs="Arial"/>
-          <w:b/>
-          <w:bCs/>
-          <w:color w:val="000000"/>
-          <w:sz w:val="24"/>
-          <w:szCs w:val="24"/>
-          <w:lang w:eastAsia="es-GT"/>
-        </w:rPr>
-        <w:tab/>
-      </w:r>
-      <w:r>
-        <w:rPr>
-          <w:rFonts w:ascii="Arial" w:eastAsia="Times New Roman" w:hAnsi="Arial" w:cs="Arial"/>
-          <w:b/>
-          <w:bCs/>
-          <w:color w:val="000000"/>
-          <w:sz w:val="24"/>
-          <w:szCs w:val="24"/>
-          <w:lang w:eastAsia="es-GT"/>
-        </w:rPr>
-        <w:drawing>
-          <wp:inline distT="0" distB="0" distL="0" distR="0" wp14:anchorId="6974189E" wp14:editId="25E1435C">
-            <wp:extent cx="2905530" cy="1838582"/>
-            <wp:effectExtent l="0" t="0" r="0" b="9525"/>
-            <wp:docPr id="4" name="Imagen 4"/>
             <wp:cNvGraphicFramePr>
               <a:graphicFrameLocks xmlns:a="http://schemas.openxmlformats.org/drawingml/2006/main" noChangeAspect="1"/>
             </wp:cNvGraphicFramePr>
@@ -1589,6 +1722,122 @@
                   <pic:spPr>
                     <a:xfrm>
                       <a:off x="0" y="0"/>
+                      <a:ext cx="3581900" cy="1771897"/>
+                    </a:xfrm>
+                    <a:prstGeom prst="rect">
+                      <a:avLst/>
+                    </a:prstGeom>
+                  </pic:spPr>
+                </pic:pic>
+              </a:graphicData>
+            </a:graphic>
+          </wp:inline>
+        </w:drawing>
+      </w:r>
+    </w:p>
+    <w:p>
+      <w:pPr>
+        <w:spacing w:after="0" w:line="240" w:lineRule="auto"/>
+        <w:jc w:val="both"/>
+        <w:rPr>
+          <w:rFonts w:ascii="Arial" w:eastAsia="Times New Roman" w:hAnsi="Arial" w:cs="Arial"/>
+          <w:b/>
+          <w:bCs/>
+          <w:color w:val="000000"/>
+          <w:sz w:val="24"/>
+          <w:szCs w:val="24"/>
+          <w:lang w:eastAsia="es-GT"/>
+        </w:rPr>
+      </w:pPr>
+    </w:p>
+    <w:p>
+      <w:pPr>
+        <w:spacing w:after="0" w:line="240" w:lineRule="auto"/>
+        <w:jc w:val="both"/>
+        <w:rPr>
+          <w:rFonts w:ascii="Arial" w:eastAsia="Times New Roman" w:hAnsi="Arial" w:cs="Arial"/>
+          <w:b/>
+          <w:bCs/>
+          <w:color w:val="000000"/>
+          <w:sz w:val="24"/>
+          <w:szCs w:val="24"/>
+          <w:lang w:eastAsia="es-GT"/>
+        </w:rPr>
+      </w:pPr>
+      <w:r>
+        <w:rPr>
+          <w:rFonts w:ascii="Arial" w:eastAsia="Times New Roman" w:hAnsi="Arial" w:cs="Arial"/>
+          <w:b/>
+          <w:bCs/>
+          <w:color w:val="000000"/>
+          <w:sz w:val="24"/>
+          <w:szCs w:val="24"/>
+          <w:lang w:eastAsia="es-GT"/>
+        </w:rPr>
+        <w:t>Evidencia #2</w:t>
+      </w:r>
+    </w:p>
+    <w:p>
+      <w:pPr>
+        <w:spacing w:after="0" w:line="240" w:lineRule="auto"/>
+        <w:jc w:val="both"/>
+        <w:rPr>
+          <w:rFonts w:ascii="Arial" w:eastAsia="Times New Roman" w:hAnsi="Arial" w:cs="Arial"/>
+          <w:b/>
+          <w:bCs/>
+          <w:color w:val="000000"/>
+          <w:sz w:val="24"/>
+          <w:szCs w:val="24"/>
+          <w:lang w:eastAsia="es-GT"/>
+        </w:rPr>
+      </w:pPr>
+      <w:r>
+        <w:rPr>
+          <w:rFonts w:ascii="Arial" w:eastAsia="Times New Roman" w:hAnsi="Arial" w:cs="Arial"/>
+          <w:b/>
+          <w:bCs/>
+          <w:color w:val="000000"/>
+          <w:sz w:val="24"/>
+          <w:szCs w:val="24"/>
+          <w:lang w:eastAsia="es-GT"/>
+        </w:rPr>
+        <w:tab/>
+      </w:r>
+      <w:r>
+        <w:rPr>
+          <w:rFonts w:ascii="Arial" w:eastAsia="Times New Roman" w:hAnsi="Arial" w:cs="Arial"/>
+          <w:b/>
+          <w:bCs/>
+          <w:noProof/>
+          <w:color w:val="000000"/>
+          <w:sz w:val="24"/>
+          <w:szCs w:val="24"/>
+          <w:lang w:eastAsia="es-GT"/>
+        </w:rPr>
+        <w:drawing>
+          <wp:inline distT="0" distB="0" distL="0" distR="0" wp14:anchorId="6974189E" wp14:editId="25E1435C">
+            <wp:extent cx="2905530" cy="1838582"/>
+            <wp:effectExtent l="0" t="0" r="0" b="9525"/>
+            <wp:docPr id="4" name="Imagen 4"/>
+            <wp:cNvGraphicFramePr>
+              <a:graphicFrameLocks xmlns:a="http://schemas.openxmlformats.org/drawingml/2006/main" noChangeAspect="1"/>
+            </wp:cNvGraphicFramePr>
+            <a:graphic xmlns:a="http://schemas.openxmlformats.org/drawingml/2006/main">
+              <a:graphicData uri="http://schemas.openxmlformats.org/drawingml/2006/picture">
+                <pic:pic xmlns:pic="http://schemas.openxmlformats.org/drawingml/2006/picture">
+                  <pic:nvPicPr>
+                    <pic:cNvPr id="1" name=""/>
+                    <pic:cNvPicPr/>
+                  </pic:nvPicPr>
+                  <pic:blipFill>
+                    <a:blip r:embed="rId8"/>
+                    <a:stretch>
+                      <a:fillRect/>
+                    </a:stretch>
+                  </pic:blipFill>
+                  <pic:spPr>
+                    <a:xfrm>
+                      <a:off x="0" y="0"/>
                       <a:ext cx="2905530" cy="1838582"/>
                     </a:xfrm>
                     <a:prstGeom prst="rect">
@@ -1616,7 +1865,11 @@
           <w:lang w:eastAsia="es-GT"/>
         </w:rPr>
       </w:pPr>
-      <w:r>
+    </w:p>
+    <w:p>
+      <w:pPr>
+        <w:spacing w:after="0" w:line="240" w:lineRule="auto"/>
+        <w:jc w:val="both"/>
         <w:rPr>
           <w:rFonts w:ascii="Arial" w:eastAsia="Times New Roman" w:hAnsi="Arial" w:cs="Arial"/>
           <w:b/>
@@ -1626,13 +1879,8 @@
           <w:szCs w:val="24"/>
           <w:lang w:eastAsia="es-GT"/>
         </w:rPr>
-        <w:t>Evidencia #3</w:t>
-      </w:r>
-    </w:p>
-    <w:p>
-      <w:pPr>
-        <w:spacing w:after="0" w:line="240" w:lineRule="auto"/>
-        <w:jc w:val="both"/>
+      </w:pPr>
+      <w:r>
         <w:rPr>
           <w:rFonts w:ascii="Arial" w:eastAsia="Times New Roman" w:hAnsi="Arial" w:cs="Arial"/>
           <w:b/>
@@ -1642,8 +1890,13 @@
           <w:szCs w:val="24"/>
           <w:lang w:eastAsia="es-GT"/>
         </w:rPr>
-      </w:pPr>
-      <w:r>
+        <w:t>Evidencia #3</w:t>
+      </w:r>
+    </w:p>
+    <w:p>
+      <w:pPr>
+        <w:spacing w:after="0" w:line="240" w:lineRule="auto"/>
+        <w:jc w:val="both"/>
         <w:rPr>
           <w:rFonts w:ascii="Arial" w:eastAsia="Times New Roman" w:hAnsi="Arial" w:cs="Arial"/>
           <w:b/>
@@ -1653,13 +1906,25 @@
           <w:szCs w:val="24"/>
           <w:lang w:eastAsia="es-GT"/>
         </w:rPr>
-        <w:tab/>
-      </w:r>
+      </w:pPr>
       <w:r>
         <w:rPr>
           <w:rFonts w:ascii="Arial" w:eastAsia="Times New Roman" w:hAnsi="Arial" w:cs="Arial"/>
           <w:b/>
           <w:bCs/>
+          <w:color w:val="000000"/>
+          <w:sz w:val="24"/>
+          <w:szCs w:val="24"/>
+          <w:lang w:eastAsia="es-GT"/>
+        </w:rPr>
+        <w:tab/>
+      </w:r>
+      <w:r>
+        <w:rPr>
+          <w:rFonts w:ascii="Arial" w:eastAsia="Times New Roman" w:hAnsi="Arial" w:cs="Arial"/>
+          <w:b/>
+          <w:bCs/>
+          <w:noProof/>
           <w:color w:val="000000"/>
           <w:sz w:val="24"/>
           <w:szCs w:val="24"/>
@@ -1681,7 +1946,7 @@
                     <pic:cNvPicPr/>
                   </pic:nvPicPr>
                   <pic:blipFill>
-                    <a:blip r:embed="rId8"/>
+                    <a:blip r:embed="rId9"/>
                     <a:stretch>
                       <a:fillRect/>
                     </a:stretch>
@@ -2309,6 +2574,29 @@
     <w:basedOn w:val="Fuentedeprrafopredeter"/>
     <w:rsid w:val="00C12EC0"/>
   </w:style>
+  <w:style w:type="character" w:styleId="Hipervnculo">
+    <w:name w:val="Hyperlink"/>
+    <w:basedOn w:val="Fuentedeprrafopredeter"/>
+    <w:uiPriority w:val="99"/>
+    <w:unhideWhenUsed/>
+    <w:rsid w:val="008E7EBB"/>
+    <w:rPr>
+      <w:color w:val="0563C1" w:themeColor="hyperlink"/>
+      <w:u w:val="single"/>
+    </w:rPr>
+  </w:style>
+  <w:style w:type="character" w:styleId="Mencinsinresolver">
+    <w:name w:val="Unresolved Mention"/>
+    <w:basedOn w:val="Fuentedeprrafopredeter"/>
+    <w:uiPriority w:val="99"/>
+    <w:semiHidden/>
+    <w:unhideWhenUsed/>
+    <w:rsid w:val="008E7EBB"/>
+    <w:rPr>
+      <w:color w:val="605E5C"/>
+      <w:shd w:val="clear" w:color="auto" w:fill="E1DFDD"/>
+    </w:rPr>
+  </w:style>
 </w:styles>
 </file>
 

</xml_diff>